<commit_message>
new versions of documents
</commit_message>
<xml_diff>
--- a/Documentations/Oprawill/GitHub.docx
+++ b/Documentations/Oprawill/GitHub.docx
@@ -2,6 +2,31 @@
 <file path=word/document.xml><?xml version="1.0" encoding="utf-8"?>
 <w:document xmlns:wpc="http://schemas.microsoft.com/office/word/2010/wordprocessingCanvas" xmlns:mc="http://schemas.openxmlformats.org/markup-compatibility/2006" xmlns:o="urn:schemas-microsoft-com:office:office" xmlns:r="http://schemas.openxmlformats.org/officeDocument/2006/relationships" xmlns:m="http://schemas.openxmlformats.org/officeDocument/2006/math" xmlns:v="urn:schemas-microsoft-com:vml" xmlns:wp14="http://schemas.microsoft.com/office/word/2010/wordprocessingDrawing" xmlns:wp="http://schemas.openxmlformats.org/drawingml/2006/wordprocessingDrawing" xmlns:w10="urn:schemas-microsoft-com:office:word" xmlns:w="http://schemas.openxmlformats.org/wordprocessingml/2006/main" xmlns:w14="http://schemas.microsoft.com/office/word/2010/wordml" xmlns:w15="http://schemas.microsoft.com/office/word/2012/wordml" xmlns:wpg="http://schemas.microsoft.com/office/word/2010/wordprocessingGroup" xmlns:wpi="http://schemas.microsoft.com/office/word/2010/wordprocessingInk" xmlns:wne="http://schemas.microsoft.com/office/word/2006/wordml" xmlns:wps="http://schemas.microsoft.com/office/word/2010/wordprocessingShape" mc:Ignorable="w14 w15 wp14">
   <w:body>
+    <w:p>
+      <w:pPr>
+        <w:rPr>
+          <w:rFonts w:ascii="Calibri" w:hAnsi="Calibri" w:cs="Calibri"/>
+          <w:b/>
+          <w:bCs/>
+          <w:sz w:val="32"/>
+          <w:szCs w:val="24"/>
+          <w:lang w:val="de-AT"/>
+        </w:rPr>
+      </w:pPr>
+      <w:bookmarkStart w:id="0" w:name="_GoBack"/>
+      <w:bookmarkEnd w:id="0"/>
+      <w:r>
+        <w:rPr>
+          <w:rFonts w:ascii="Calibri" w:hAnsi="Calibri" w:cs="Calibri"/>
+          <w:b/>
+          <w:bCs/>
+          <w:sz w:val="32"/>
+          <w:szCs w:val="24"/>
+          <w:lang w:val="de-AT"/>
+        </w:rPr>
+        <w:t>Versionsverwaltung:</w:t>
+      </w:r>
+    </w:p>
     <w:p>
       <w:pPr>
         <w:rPr>
@@ -741,6 +766,7 @@
           <w:szCs w:val="24"/>
           <w:lang w:val="de-AT"/>
         </w:rPr>
+        <w:lastRenderedPageBreak/>
         <w:t xml:space="preserve">Commit: </w:t>
       </w:r>
       <w:r>
@@ -1605,7 +1631,6 @@
           <w:szCs w:val="24"/>
           <w:lang w:val="de-AT" w:eastAsia="de-AT"/>
         </w:rPr>
-        <w:lastRenderedPageBreak/>
         <w:drawing>
           <wp:anchor distT="0" distB="0" distL="114300" distR="114300" simplePos="0" relativeHeight="251666432" behindDoc="0" locked="0" layoutInCell="1" allowOverlap="1" wp14:anchorId="56C8E765" wp14:editId="2C78A753">
             <wp:simplePos x="0" y="0"/>
@@ -3374,8 +3399,6 @@
         </w:rPr>
         <w:t>e</w:t>
       </w:r>
-      <w:bookmarkStart w:id="0" w:name="_GoBack"/>
-      <w:bookmarkEnd w:id="0"/>
       <w:r>
         <w:rPr>
           <w:rFonts w:ascii="Calibri" w:hAnsi="Calibri" w:cs="Calibri"/>

</xml_diff>